<commit_message>
Two files related to barplot Bar01 added
</commit_message>
<xml_diff>
--- a/FileListMap1.docx
+++ b/FileListMap1.docx
@@ -439,7 +439,9 @@
           <w:ilvl w:val="0"/>
           <w:numId w:val="1"/>
         </w:numPr>
-        <w:rPr/>
+        <w:rPr>
+          <w:rFonts w:cstheme="minorBidi" w:eastAsiaTheme="minorHAnsi"/>
+        </w:rPr>
       </w:pPr>
       <w:r>
         <w:rPr>
@@ -450,7 +452,6 @@
           <w:kern w:val="0"/>
           <w:sz w:val="22"/>
           <w:szCs w:val="22"/>
-          <w:highlight w:val="yellow"/>
           <w:lang w:val="en-US" w:eastAsia="en-US" w:bidi="ar-SA"/>
         </w:rPr>
         <w:t>treeMetaTreeRO1685S.txt</w:t>
@@ -464,10 +465,34 @@
           <w:kern w:val="0"/>
           <w:sz w:val="22"/>
           <w:szCs w:val="22"/>
-          <w:highlight w:val="yellow"/>
-          <w:lang w:val="en-US" w:eastAsia="en-US" w:bidi="ar-SA"/>
-        </w:rPr>
-        <w:t xml:space="preserve">. </w:t>
+          <w:lang w:val="en-US" w:eastAsia="en-US" w:bidi="ar-SA"/>
+        </w:rPr>
+        <w:t xml:space="preserve">. Metadata, including lat and lon, for the 31-site tree-ring network that goes back to at least year 1685. This is the network I am using for runoff reconstructions in prep for a paper and the final report. Note these are numbered 1-31, with cross-reference numbers to sites as numbered in the original 37-chronology network. </w:t>
+      </w:r>
+    </w:p>
+    <w:p>
+      <w:pPr>
+        <w:pStyle w:val="Normal"/>
+        <w:numPr>
+          <w:ilvl w:val="0"/>
+          <w:numId w:val="1"/>
+        </w:numPr>
+        <w:rPr>
+          <w:rFonts w:cstheme="minorBidi" w:eastAsiaTheme="minorHAnsi"/>
+        </w:rPr>
+      </w:pPr>
+      <w:r>
+        <w:rPr>
+          <w:rFonts w:eastAsia="Calibri" w:cs="" w:cstheme="minorBidi" w:eastAsiaTheme="minorHAnsi"/>
+          <w:b/>
+          <w:bCs/>
+          <w:color w:val="000000"/>
+          <w:kern w:val="0"/>
+          <w:sz w:val="22"/>
+          <w:szCs w:val="22"/>
+          <w:lang w:val="en-US" w:eastAsia="en-US" w:bidi="ar-SA"/>
+        </w:rPr>
+        <w:t>Bar01.mat, Bar01.png</w:t>
       </w:r>
       <w:r>
         <w:rPr>
@@ -478,24 +503,9 @@
           <w:kern w:val="0"/>
           <w:sz w:val="22"/>
           <w:szCs w:val="22"/>
-          <w:highlight w:val="yellow"/>
-          <w:lang w:val="en-US" w:eastAsia="en-US" w:bidi="ar-SA"/>
-        </w:rPr>
-        <w:t xml:space="preserve">Metadata, including lat and lon, for the 31-site tree-ring network that goes back to at least year 1685. This is the network I am using </w:t>
-      </w:r>
-      <w:r>
-        <w:rPr>
-          <w:rFonts w:eastAsia="Calibri" w:cs="" w:cstheme="minorBidi" w:eastAsiaTheme="minorHAnsi"/>
-          <w:b w:val="false"/>
-          <w:bCs w:val="false"/>
-          <w:color w:val="000000"/>
-          <w:kern w:val="0"/>
-          <w:sz w:val="22"/>
-          <w:szCs w:val="22"/>
-          <w:highlight w:val="yellow"/>
-          <w:lang w:val="en-US" w:eastAsia="en-US" w:bidi="ar-SA"/>
-        </w:rPr>
-        <w:t xml:space="preserve">for runoff reconstructions in prep for a paper and the final report. Note these are numbered 1-31, with cross-reference numbers to sites as numbered in the original 37-chronology network. </w:t>
+          <w:lang w:val="en-US" w:eastAsia="en-US" w:bidi="ar-SA"/>
+        </w:rPr>
+        <w:t>.  Data and quick matlab version of desired Bar01 barplot. We will name this “Bar01” in the map list, even though not a map</w:t>
       </w:r>
     </w:p>
     <w:p>

</xml_diff>

<commit_message>
Added files for upcoming maps MSmap03 and MSmap04
</commit_message>
<xml_diff>
--- a/FileListMap1.docx
+++ b/FileListMap1.docx
@@ -440,7 +440,7 @@
           <w:numId w:val="1"/>
         </w:numPr>
         <w:rPr>
-          <w:rFonts w:cstheme="minorBidi" w:eastAsiaTheme="minorHAnsi"/>
+          <w:rFonts w:eastAsia="Calibri" w:cs="" w:cstheme="minorBidi" w:eastAsiaTheme="minorHAnsi"/>
         </w:rPr>
       </w:pPr>
       <w:r>
@@ -478,7 +478,7 @@
           <w:numId w:val="1"/>
         </w:numPr>
         <w:rPr>
-          <w:rFonts w:cstheme="minorBidi" w:eastAsiaTheme="minorHAnsi"/>
+          <w:rFonts w:eastAsia="Calibri" w:cs="" w:cstheme="minorBidi" w:eastAsiaTheme="minorHAnsi"/>
         </w:rPr>
       </w:pPr>
       <w:r>
@@ -506,6 +506,108 @@
           <w:lang w:val="en-US" w:eastAsia="en-US" w:bidi="ar-SA"/>
         </w:rPr>
         <w:t>.  Data and quick matlab version of desired Bar01 barplot. We will name this “Bar01” in the map list, even though not a map</w:t>
+      </w:r>
+    </w:p>
+    <w:p>
+      <w:pPr>
+        <w:pStyle w:val="Normal"/>
+        <w:numPr>
+          <w:ilvl w:val="0"/>
+          <w:numId w:val="1"/>
+        </w:numPr>
+        <w:rPr>
+          <w:rFonts w:eastAsia="Calibri" w:cs="" w:cstheme="minorBidi" w:eastAsiaTheme="minorHAnsi"/>
+        </w:rPr>
+      </w:pPr>
+      <w:r>
+        <w:rPr>
+          <w:rFonts w:eastAsia="Calibri" w:cs="" w:cstheme="minorBidi" w:eastAsiaTheme="minorHAnsi"/>
+          <w:b/>
+          <w:bCs/>
+          <w:color w:val="000000"/>
+          <w:kern w:val="0"/>
+          <w:sz w:val="22"/>
+          <w:szCs w:val="22"/>
+          <w:lang w:val="en-US" w:eastAsia="en-US" w:bidi="ar-SA"/>
+        </w:rPr>
+        <w:t>MSmap03_Data1.txt</w:t>
+      </w:r>
+      <w:r>
+        <w:rPr>
+          <w:rFonts w:eastAsia="Calibri" w:cs="" w:cstheme="minorBidi" w:eastAsiaTheme="minorHAnsi"/>
+          <w:b w:val="false"/>
+          <w:bCs w:val="false"/>
+          <w:color w:val="000000"/>
+          <w:kern w:val="0"/>
+          <w:sz w:val="22"/>
+          <w:szCs w:val="22"/>
+          <w:lang w:val="en-US" w:eastAsia="en-US" w:bidi="ar-SA"/>
+        </w:rPr>
+        <w:t xml:space="preserve">, </w:t>
+      </w:r>
+      <w:r>
+        <w:rPr>
+          <w:rFonts w:eastAsia="Calibri" w:cs="" w:cstheme="minorBidi" w:eastAsiaTheme="minorHAnsi"/>
+          <w:b/>
+          <w:bCs/>
+          <w:color w:val="000000"/>
+          <w:kern w:val="0"/>
+          <w:sz w:val="22"/>
+          <w:szCs w:val="22"/>
+          <w:lang w:val="en-US" w:eastAsia="en-US" w:bidi="ar-SA"/>
+        </w:rPr>
+        <w:t>MSmap03_screengrab.jpg</w:t>
+      </w:r>
+      <w:r>
+        <w:rPr>
+          <w:rFonts w:eastAsia="Calibri" w:cs="" w:cstheme="minorBidi" w:eastAsiaTheme="minorHAnsi"/>
+          <w:b w:val="false"/>
+          <w:bCs w:val="false"/>
+          <w:color w:val="000000"/>
+          <w:kern w:val="0"/>
+          <w:sz w:val="22"/>
+          <w:szCs w:val="22"/>
+          <w:lang w:val="en-US" w:eastAsia="en-US" w:bidi="ar-SA"/>
+        </w:rPr>
+        <w:t>. Data and sketch for new map. See MapList.odt.</w:t>
+      </w:r>
+    </w:p>
+    <w:p>
+      <w:pPr>
+        <w:pStyle w:val="Normal"/>
+        <w:numPr>
+          <w:ilvl w:val="0"/>
+          <w:numId w:val="1"/>
+        </w:numPr>
+        <w:rPr>
+          <w:rFonts w:eastAsia="Calibri" w:cs="" w:cstheme="minorBidi" w:eastAsiaTheme="minorHAnsi"/>
+        </w:rPr>
+      </w:pPr>
+      <w:r>
+        <w:rPr>
+          <w:rFonts w:eastAsia="Calibri" w:cs="" w:cstheme="minorBidi" w:eastAsiaTheme="minorHAnsi"/>
+          <w:b/>
+          <w:bCs/>
+          <w:color w:val="000000"/>
+          <w:kern w:val="0"/>
+          <w:sz w:val="22"/>
+          <w:szCs w:val="22"/>
+          <w:lang w:val="en-US" w:eastAsia="en-US" w:bidi="ar-SA"/>
+        </w:rPr>
+        <w:t>MSmap04_Data1.txt</w:t>
+      </w:r>
+      <w:r>
+        <w:rPr>
+          <w:rFonts w:eastAsia="Calibri" w:cs="" w:cstheme="minorBidi" w:eastAsiaTheme="minorHAnsi"/>
+          <w:b w:val="false"/>
+          <w:bCs w:val="false"/>
+          <w:color w:val="000000"/>
+          <w:kern w:val="0"/>
+          <w:sz w:val="22"/>
+          <w:szCs w:val="22"/>
+          <w:lang w:val="en-US" w:eastAsia="en-US" w:bidi="ar-SA"/>
+        </w:rPr>
+        <w:t>, Data anew map. See MapList.odt. No sketch, because idea same as for MSmap03.</w:t>
       </w:r>
     </w:p>
     <w:p>
@@ -575,7 +677,7 @@
     </w:r>
     <w:r>
       <w:rPr/>
-      <w:t>2</w:t>
+      <w:t>1</w:t>
     </w:r>
     <w:r>
       <w:rPr/>

</xml_diff>

<commit_message>
Files added for Bar02 and Bar03
</commit_message>
<xml_diff>
--- a/FileListMap1.docx
+++ b/FileListMap1.docx
@@ -608,6 +608,134 @@
           <w:lang w:val="en-US" w:eastAsia="en-US" w:bidi="ar-SA"/>
         </w:rPr>
         <w:t>, Data anew map. See MapList.odt. No sketch, because idea same as for MSmap03.</w:t>
+      </w:r>
+    </w:p>
+    <w:p>
+      <w:pPr>
+        <w:pStyle w:val="Normal"/>
+        <w:numPr>
+          <w:ilvl w:val="0"/>
+          <w:numId w:val="1"/>
+        </w:numPr>
+        <w:rPr>
+          <w:rFonts w:eastAsia="Calibri" w:cs="" w:cstheme="minorBidi" w:eastAsiaTheme="minorHAnsi"/>
+        </w:rPr>
+      </w:pPr>
+      <w:r>
+        <w:rPr>
+          <w:rFonts w:eastAsia="Calibri" w:cs="" w:cstheme="minorBidi" w:eastAsiaTheme="minorHAnsi"/>
+          <w:b/>
+          <w:bCs/>
+          <w:color w:val="000000"/>
+          <w:kern w:val="0"/>
+          <w:sz w:val="22"/>
+          <w:szCs w:val="22"/>
+          <w:lang w:val="en-US" w:eastAsia="en-US" w:bidi="ar-SA"/>
+        </w:rPr>
+        <w:t>Bar02.mat</w:t>
+      </w:r>
+      <w:r>
+        <w:rPr>
+          <w:rFonts w:eastAsia="Calibri" w:cs="" w:cstheme="minorBidi" w:eastAsiaTheme="minorHAnsi"/>
+          <w:b w:val="false"/>
+          <w:bCs w:val="false"/>
+          <w:color w:val="000000"/>
+          <w:kern w:val="0"/>
+          <w:sz w:val="22"/>
+          <w:szCs w:val="22"/>
+          <w:lang w:val="en-US" w:eastAsia="en-US" w:bidi="ar-SA"/>
+        </w:rPr>
+        <w:t xml:space="preserve">, </w:t>
+      </w:r>
+      <w:r>
+        <w:rPr>
+          <w:rFonts w:eastAsia="Calibri" w:cs="" w:cstheme="minorBidi" w:eastAsiaTheme="minorHAnsi"/>
+          <w:b/>
+          <w:bCs/>
+          <w:color w:val="000000"/>
+          <w:kern w:val="0"/>
+          <w:sz w:val="22"/>
+          <w:szCs w:val="22"/>
+          <w:lang w:val="en-US" w:eastAsia="en-US" w:bidi="ar-SA"/>
+        </w:rPr>
+        <w:t>Compare06_ba1_F3a.png</w:t>
+      </w:r>
+      <w:r>
+        <w:rPr>
+          <w:rFonts w:eastAsia="Calibri" w:cs="" w:cstheme="minorBidi" w:eastAsiaTheme="minorHAnsi"/>
+          <w:b w:val="false"/>
+          <w:bCs w:val="false"/>
+          <w:color w:val="000000"/>
+          <w:kern w:val="0"/>
+          <w:sz w:val="22"/>
+          <w:szCs w:val="22"/>
+          <w:lang w:val="en-US" w:eastAsia="en-US" w:bidi="ar-SA"/>
+        </w:rPr>
+        <w:t>. Data and matlab quick version for desired Bar02 barplot</w:t>
+      </w:r>
+    </w:p>
+    <w:p>
+      <w:pPr>
+        <w:pStyle w:val="Normal"/>
+        <w:numPr>
+          <w:ilvl w:val="0"/>
+          <w:numId w:val="1"/>
+        </w:numPr>
+        <w:rPr>
+          <w:rFonts w:eastAsia="Calibri" w:cs="" w:cstheme="minorBidi" w:eastAsiaTheme="minorHAnsi"/>
+        </w:rPr>
+      </w:pPr>
+      <w:r>
+        <w:rPr>
+          <w:rFonts w:eastAsia="Calibri" w:cs="" w:cstheme="minorBidi" w:eastAsiaTheme="minorHAnsi"/>
+          <w:b/>
+          <w:bCs/>
+          <w:color w:val="000000"/>
+          <w:kern w:val="0"/>
+          <w:sz w:val="22"/>
+          <w:szCs w:val="22"/>
+          <w:lang w:val="en-US" w:eastAsia="en-US" w:bidi="ar-SA"/>
+        </w:rPr>
+        <w:t>Bar03.mat</w:t>
+      </w:r>
+      <w:r>
+        <w:rPr>
+          <w:rFonts w:eastAsia="Calibri" w:cs="" w:cstheme="minorBidi" w:eastAsiaTheme="minorHAnsi"/>
+          <w:b w:val="false"/>
+          <w:bCs w:val="false"/>
+          <w:color w:val="000000"/>
+          <w:kern w:val="0"/>
+          <w:sz w:val="22"/>
+          <w:szCs w:val="22"/>
+          <w:lang w:val="en-US" w:eastAsia="en-US" w:bidi="ar-SA"/>
+        </w:rPr>
+        <w:t xml:space="preserve">, </w:t>
+      </w:r>
+      <w:r>
+        <w:rPr>
+          <w:rFonts w:eastAsia="Calibri" w:cs="" w:cstheme="minorBidi" w:eastAsiaTheme="minorHAnsi"/>
+          <w:b/>
+          <w:bCs/>
+          <w:color w:val="000000"/>
+          <w:kern w:val="0"/>
+          <w:sz w:val="22"/>
+          <w:szCs w:val="22"/>
+          <w:lang w:val="en-US" w:eastAsia="en-US" w:bidi="ar-SA"/>
+        </w:rPr>
+        <w:t>Compare06_ba1_F4a.png</w:t>
+      </w:r>
+      <w:r>
+        <w:rPr>
+          <w:rFonts w:eastAsia="Calibri" w:cs="" w:cstheme="minorBidi" w:eastAsiaTheme="minorHAnsi"/>
+          <w:b w:val="false"/>
+          <w:bCs w:val="false"/>
+          <w:color w:val="000000"/>
+          <w:kern w:val="0"/>
+          <w:sz w:val="22"/>
+          <w:szCs w:val="22"/>
+          <w:lang w:val="en-US" w:eastAsia="en-US" w:bidi="ar-SA"/>
+        </w:rPr>
+        <w:t>. Data and matlab quick version for desired Bar03 barplot</w:t>
       </w:r>
     </w:p>
     <w:p>

</xml_diff>

<commit_message>
Revised files for Bar01
</commit_message>
<xml_diff>
--- a/FileListMap1.docx
+++ b/FileListMap1.docx
@@ -492,7 +492,20 @@
           <w:szCs w:val="22"/>
           <w:lang w:val="en-US" w:eastAsia="en-US" w:bidi="ar-SA"/>
         </w:rPr>
-        <w:t>Bar01.mat, Bar01.png</w:t>
+        <w:t>Bar01.mat,</w:t>
+      </w:r>
+      <w:r>
+        <w:rPr>
+          <w:rFonts w:eastAsia="Calibri" w:cs="" w:cstheme="minorBidi" w:eastAsiaTheme="minorHAnsi"/>
+          <w:b/>
+          <w:bCs/>
+          <w:color w:val="000000"/>
+          <w:kern w:val="0"/>
+          <w:sz w:val="22"/>
+          <w:szCs w:val="22"/>
+          <w:lang w:val="en-US" w:eastAsia="en-US" w:bidi="ar-SA"/>
+        </w:rPr>
+        <w:t xml:space="preserve"> RecsAnalyze02_ba1 </w:t>
       </w:r>
       <w:r>
         <w:rPr>
@@ -505,7 +518,33 @@
           <w:szCs w:val="22"/>
           <w:lang w:val="en-US" w:eastAsia="en-US" w:bidi="ar-SA"/>
         </w:rPr>
-        <w:t>.  Data and quick matlab version of desired Bar01 barplot. We will name this “Bar01” in the map list, even though not a map</w:t>
+        <w:t xml:space="preserve">Data and quick matlab version of desired Bar01 barplot </w:t>
+      </w:r>
+      <w:r>
+        <w:rPr>
+          <w:rFonts w:eastAsia="Calibri" w:cs="" w:cstheme="minorBidi" w:eastAsiaTheme="minorHAnsi"/>
+          <w:b w:val="false"/>
+          <w:bCs w:val="false"/>
+          <w:color w:val="000000"/>
+          <w:kern w:val="0"/>
+          <w:sz w:val="22"/>
+          <w:szCs w:val="22"/>
+          <w:lang w:val="en-US" w:eastAsia="en-US" w:bidi="ar-SA"/>
+        </w:rPr>
+        <w:t xml:space="preserve">summaring for pt7 direct RO recon by model pc3 the change in accuracy and skill as constraint on size of pool rises from 1 to 6.  </w:t>
+      </w:r>
+      <w:r>
+        <w:rPr>
+          <w:rFonts w:eastAsia="Calibri" w:cs="" w:cstheme="minorBidi" w:eastAsiaTheme="minorHAnsi"/>
+          <w:b w:val="false"/>
+          <w:bCs w:val="false"/>
+          <w:color w:val="000000"/>
+          <w:kern w:val="0"/>
+          <w:sz w:val="22"/>
+          <w:szCs w:val="22"/>
+          <w:lang w:val="en-US" w:eastAsia="en-US" w:bidi="ar-SA"/>
+        </w:rPr>
+        <w:t>We will name this “Bar01” in the map list, even though not a map</w:t>
       </w:r>
     </w:p>
     <w:p>
@@ -805,7 +844,7 @@
     </w:r>
     <w:r>
       <w:rPr/>
-      <w:t>1</w:t>
+      <w:t>2</w:t>
     </w:r>
     <w:r>
       <w:rPr/>

</xml_diff>

<commit_message>
Revised files on bar charts, after weekly meeting
</commit_message>
<xml_diff>
--- a/FileListMap1.docx
+++ b/FileListMap1.docx
@@ -492,20 +492,7 @@
           <w:szCs w:val="22"/>
           <w:lang w:val="en-US" w:eastAsia="en-US" w:bidi="ar-SA"/>
         </w:rPr>
-        <w:t>Bar01.mat,</w:t>
-      </w:r>
-      <w:r>
-        <w:rPr>
-          <w:rFonts w:eastAsia="Calibri" w:cs="" w:cstheme="minorBidi" w:eastAsiaTheme="minorHAnsi"/>
-          <w:b/>
-          <w:bCs/>
-          <w:color w:val="000000"/>
-          <w:kern w:val="0"/>
-          <w:sz w:val="22"/>
-          <w:szCs w:val="22"/>
-          <w:lang w:val="en-US" w:eastAsia="en-US" w:bidi="ar-SA"/>
-        </w:rPr>
-        <w:t xml:space="preserve"> RecsAnalyze02_ba1 </w:t>
+        <w:t xml:space="preserve">Bar01.mat, RecsAnalyze02_ba1 </w:t>
       </w:r>
       <w:r>
         <w:rPr>
@@ -518,33 +505,7 @@
           <w:szCs w:val="22"/>
           <w:lang w:val="en-US" w:eastAsia="en-US" w:bidi="ar-SA"/>
         </w:rPr>
-        <w:t xml:space="preserve">Data and quick matlab version of desired Bar01 barplot </w:t>
-      </w:r>
-      <w:r>
-        <w:rPr>
-          <w:rFonts w:eastAsia="Calibri" w:cs="" w:cstheme="minorBidi" w:eastAsiaTheme="minorHAnsi"/>
-          <w:b w:val="false"/>
-          <w:bCs w:val="false"/>
-          <w:color w:val="000000"/>
-          <w:kern w:val="0"/>
-          <w:sz w:val="22"/>
-          <w:szCs w:val="22"/>
-          <w:lang w:val="en-US" w:eastAsia="en-US" w:bidi="ar-SA"/>
-        </w:rPr>
-        <w:t xml:space="preserve">summaring for pt7 direct RO recon by model pc3 the change in accuracy and skill as constraint on size of pool rises from 1 to 6.  </w:t>
-      </w:r>
-      <w:r>
-        <w:rPr>
-          <w:rFonts w:eastAsia="Calibri" w:cs="" w:cstheme="minorBidi" w:eastAsiaTheme="minorHAnsi"/>
-          <w:b w:val="false"/>
-          <w:bCs w:val="false"/>
-          <w:color w:val="000000"/>
-          <w:kern w:val="0"/>
-          <w:sz w:val="22"/>
-          <w:szCs w:val="22"/>
-          <w:lang w:val="en-US" w:eastAsia="en-US" w:bidi="ar-SA"/>
-        </w:rPr>
-        <w:t>We will name this “Bar01” in the map list, even though not a map</w:t>
+        <w:t>Data and quick matlab version of desired Bar01 barplot summaring for pt7 direct RO recon by model pc3 the change in accuracy and skill as constraint on size of pool rises from 1 to 6.  We will name this “Bar01” in the map list, even though not a map</w:t>
       </w:r>
     </w:p>
     <w:p>
@@ -844,7 +805,7 @@
     </w:r>
     <w:r>
       <w:rPr/>
-      <w:t>2</w:t>
+      <w:t>1</w:t>
     </w:r>
     <w:r>
       <w:rPr/>

</xml_diff>

<commit_message>
Files added for new maps (3 of em)
</commit_message>
<xml_diff>
--- a/FileListMap1.docx
+++ b/FileListMap1.docx
@@ -736,6 +736,120 @@
           <w:lang w:val="en-US" w:eastAsia="en-US" w:bidi="ar-SA"/>
         </w:rPr>
         <w:t>. Data and matlab quick version for desired Bar03 barplot</w:t>
+      </w:r>
+    </w:p>
+    <w:p>
+      <w:pPr>
+        <w:pStyle w:val="Normal"/>
+        <w:numPr>
+          <w:ilvl w:val="0"/>
+          <w:numId w:val="1"/>
+        </w:numPr>
+        <w:rPr>
+          <w:rFonts w:eastAsia="Calibri" w:cs="" w:cstheme="minorBidi" w:eastAsiaTheme="minorHAnsi"/>
+        </w:rPr>
+      </w:pPr>
+      <w:r>
+        <w:rPr>
+          <w:rFonts w:eastAsia="Calibri" w:cs="" w:cstheme="minorBidi" w:eastAsiaTheme="minorHAnsi"/>
+          <w:b/>
+          <w:bCs/>
+          <w:color w:val="000000"/>
+          <w:kern w:val="0"/>
+          <w:sz w:val="22"/>
+          <w:szCs w:val="22"/>
+          <w:lang w:val="en-US" w:eastAsia="en-US" w:bidi="ar-SA"/>
+        </w:rPr>
+        <w:t>MSMap05_Data1.txt.</w:t>
+      </w:r>
+      <w:r>
+        <w:rPr>
+          <w:rFonts w:eastAsia="Calibri" w:cs="" w:cstheme="minorBidi" w:eastAsiaTheme="minorHAnsi"/>
+          <w:b w:val="false"/>
+          <w:bCs w:val="false"/>
+          <w:color w:val="000000"/>
+          <w:kern w:val="0"/>
+          <w:sz w:val="22"/>
+          <w:szCs w:val="22"/>
+          <w:lang w:val="en-US" w:eastAsia="en-US" w:bidi="ar-SA"/>
+        </w:rPr>
+        <w:t>.. for one of three supplemental material maps</w:t>
+      </w:r>
+    </w:p>
+    <w:p>
+      <w:pPr>
+        <w:pStyle w:val="Normal"/>
+        <w:numPr>
+          <w:ilvl w:val="0"/>
+          <w:numId w:val="1"/>
+        </w:numPr>
+        <w:rPr>
+          <w:rFonts w:eastAsia="Calibri" w:cs="" w:cstheme="minorBidi" w:eastAsiaTheme="minorHAnsi"/>
+        </w:rPr>
+      </w:pPr>
+      <w:r>
+        <w:rPr>
+          <w:rFonts w:eastAsia="Calibri" w:cs="" w:cstheme="minorBidi" w:eastAsiaTheme="minorHAnsi"/>
+          <w:b/>
+          <w:bCs/>
+          <w:color w:val="000000"/>
+          <w:kern w:val="0"/>
+          <w:sz w:val="22"/>
+          <w:szCs w:val="22"/>
+          <w:lang w:val="en-US" w:eastAsia="en-US" w:bidi="ar-SA"/>
+        </w:rPr>
+        <w:t>MSMap06_Data1.txt.</w:t>
+      </w:r>
+      <w:r>
+        <w:rPr>
+          <w:rFonts w:eastAsia="Calibri" w:cs="" w:cstheme="minorBidi" w:eastAsiaTheme="minorHAnsi"/>
+          <w:b w:val="false"/>
+          <w:bCs w:val="false"/>
+          <w:color w:val="000000"/>
+          <w:kern w:val="0"/>
+          <w:sz w:val="22"/>
+          <w:szCs w:val="22"/>
+          <w:lang w:val="en-US" w:eastAsia="en-US" w:bidi="ar-SA"/>
+        </w:rPr>
+        <w:t>.. for one of three supplemental material maps</w:t>
+      </w:r>
+    </w:p>
+    <w:p>
+      <w:pPr>
+        <w:pStyle w:val="Normal"/>
+        <w:numPr>
+          <w:ilvl w:val="0"/>
+          <w:numId w:val="1"/>
+        </w:numPr>
+        <w:rPr>
+          <w:rFonts w:eastAsia="Calibri" w:cs="" w:cstheme="minorBidi" w:eastAsiaTheme="minorHAnsi"/>
+        </w:rPr>
+      </w:pPr>
+      <w:r>
+        <w:rPr>
+          <w:rFonts w:eastAsia="Calibri" w:cs="" w:cstheme="minorBidi" w:eastAsiaTheme="minorHAnsi"/>
+          <w:b/>
+          <w:bCs/>
+          <w:color w:val="000000"/>
+          <w:kern w:val="0"/>
+          <w:sz w:val="22"/>
+          <w:szCs w:val="22"/>
+          <w:lang w:val="en-US" w:eastAsia="en-US" w:bidi="ar-SA"/>
+        </w:rPr>
+        <w:t>MSMap07_Data1.txt.</w:t>
+      </w:r>
+      <w:r>
+        <w:rPr>
+          <w:rFonts w:eastAsia="Calibri" w:cs="" w:cstheme="minorBidi" w:eastAsiaTheme="minorHAnsi"/>
+          <w:b w:val="false"/>
+          <w:bCs w:val="false"/>
+          <w:color w:val="000000"/>
+          <w:kern w:val="0"/>
+          <w:sz w:val="22"/>
+          <w:szCs w:val="22"/>
+          <w:lang w:val="en-US" w:eastAsia="en-US" w:bidi="ar-SA"/>
+        </w:rPr>
+        <w:t>.. for one of three supplemental material maps</w:t>
       </w:r>
     </w:p>
     <w:p>

</xml_diff>

<commit_message>
Files added for MSmap08RO1
</commit_message>
<xml_diff>
--- a/FileListMap1.docx
+++ b/FileListMap1.docx
@@ -746,18 +746,20 @@
           <w:numId w:val="1"/>
         </w:numPr>
         <w:rPr>
-          <w:rFonts w:eastAsia="Calibri" w:cs="" w:cstheme="minorBidi" w:eastAsiaTheme="minorHAnsi"/>
-        </w:rPr>
-      </w:pPr>
-      <w:r>
-        <w:rPr>
-          <w:rFonts w:eastAsia="Calibri" w:cs="" w:cstheme="minorBidi" w:eastAsiaTheme="minorHAnsi"/>
-          <w:b/>
-          <w:bCs/>
-          <w:color w:val="000000"/>
-          <w:kern w:val="0"/>
-          <w:sz w:val="22"/>
-          <w:szCs w:val="22"/>
+          <w:rFonts w:cstheme="minorBidi" w:eastAsiaTheme="minorHAnsi"/>
+          <w:highlight w:val="yellow"/>
+        </w:rPr>
+      </w:pPr>
+      <w:r>
+        <w:rPr>
+          <w:rFonts w:eastAsia="Calibri" w:cs="" w:cstheme="minorBidi" w:eastAsiaTheme="minorHAnsi"/>
+          <w:b/>
+          <w:bCs/>
+          <w:color w:val="000000"/>
+          <w:kern w:val="0"/>
+          <w:sz w:val="22"/>
+          <w:szCs w:val="22"/>
+          <w:highlight w:val="yellow"/>
           <w:lang w:val="en-US" w:eastAsia="en-US" w:bidi="ar-SA"/>
         </w:rPr>
         <w:t>MSMap05_Data1.txt.</w:t>
@@ -771,6 +773,7 @@
           <w:kern w:val="0"/>
           <w:sz w:val="22"/>
           <w:szCs w:val="22"/>
+          <w:highlight w:val="yellow"/>
           <w:lang w:val="en-US" w:eastAsia="en-US" w:bidi="ar-SA"/>
         </w:rPr>
         <w:t>.. for one of three supplemental material maps</w:t>
@@ -784,18 +787,20 @@
           <w:numId w:val="1"/>
         </w:numPr>
         <w:rPr>
-          <w:rFonts w:eastAsia="Calibri" w:cs="" w:cstheme="minorBidi" w:eastAsiaTheme="minorHAnsi"/>
-        </w:rPr>
-      </w:pPr>
-      <w:r>
-        <w:rPr>
-          <w:rFonts w:eastAsia="Calibri" w:cs="" w:cstheme="minorBidi" w:eastAsiaTheme="minorHAnsi"/>
-          <w:b/>
-          <w:bCs/>
-          <w:color w:val="000000"/>
-          <w:kern w:val="0"/>
-          <w:sz w:val="22"/>
-          <w:szCs w:val="22"/>
+          <w:rFonts w:cstheme="minorBidi" w:eastAsiaTheme="minorHAnsi"/>
+          <w:highlight w:val="yellow"/>
+        </w:rPr>
+      </w:pPr>
+      <w:r>
+        <w:rPr>
+          <w:rFonts w:eastAsia="Calibri" w:cs="" w:cstheme="minorBidi" w:eastAsiaTheme="minorHAnsi"/>
+          <w:b/>
+          <w:bCs/>
+          <w:color w:val="000000"/>
+          <w:kern w:val="0"/>
+          <w:sz w:val="22"/>
+          <w:szCs w:val="22"/>
+          <w:highlight w:val="yellow"/>
           <w:lang w:val="en-US" w:eastAsia="en-US" w:bidi="ar-SA"/>
         </w:rPr>
         <w:t>MSMap06_Data1.txt.</w:t>
@@ -809,6 +814,7 @@
           <w:kern w:val="0"/>
           <w:sz w:val="22"/>
           <w:szCs w:val="22"/>
+          <w:highlight w:val="yellow"/>
           <w:lang w:val="en-US" w:eastAsia="en-US" w:bidi="ar-SA"/>
         </w:rPr>
         <w:t>.. for one of three supplemental material maps</w:t>
@@ -822,18 +828,20 @@
           <w:numId w:val="1"/>
         </w:numPr>
         <w:rPr>
-          <w:rFonts w:eastAsia="Calibri" w:cs="" w:cstheme="minorBidi" w:eastAsiaTheme="minorHAnsi"/>
-        </w:rPr>
-      </w:pPr>
-      <w:r>
-        <w:rPr>
-          <w:rFonts w:eastAsia="Calibri" w:cs="" w:cstheme="minorBidi" w:eastAsiaTheme="minorHAnsi"/>
-          <w:b/>
-          <w:bCs/>
-          <w:color w:val="000000"/>
-          <w:kern w:val="0"/>
-          <w:sz w:val="22"/>
-          <w:szCs w:val="22"/>
+          <w:rFonts w:cstheme="minorBidi" w:eastAsiaTheme="minorHAnsi"/>
+          <w:highlight w:val="yellow"/>
+        </w:rPr>
+      </w:pPr>
+      <w:r>
+        <w:rPr>
+          <w:rFonts w:eastAsia="Calibri" w:cs="" w:cstheme="minorBidi" w:eastAsiaTheme="minorHAnsi"/>
+          <w:b/>
+          <w:bCs/>
+          <w:color w:val="000000"/>
+          <w:kern w:val="0"/>
+          <w:sz w:val="22"/>
+          <w:szCs w:val="22"/>
+          <w:highlight w:val="yellow"/>
           <w:lang w:val="en-US" w:eastAsia="en-US" w:bidi="ar-SA"/>
         </w:rPr>
         <w:t>MSMap07_Data1.txt.</w:t>
@@ -847,9 +855,105 @@
           <w:kern w:val="0"/>
           <w:sz w:val="22"/>
           <w:szCs w:val="22"/>
+          <w:highlight w:val="yellow"/>
           <w:lang w:val="en-US" w:eastAsia="en-US" w:bidi="ar-SA"/>
         </w:rPr>
         <w:t>.. for one of three supplemental material maps</w:t>
+      </w:r>
+    </w:p>
+    <w:p>
+      <w:pPr>
+        <w:pStyle w:val="Normal"/>
+        <w:numPr>
+          <w:ilvl w:val="0"/>
+          <w:numId w:val="1"/>
+        </w:numPr>
+        <w:rPr>
+          <w:rFonts w:eastAsia="Calibri" w:cs="" w:cstheme="minorBidi" w:eastAsiaTheme="minorHAnsi"/>
+        </w:rPr>
+      </w:pPr>
+      <w:r>
+        <w:rPr>
+          <w:rFonts w:eastAsia="Calibri" w:cs="" w:cstheme="minorBidi" w:eastAsiaTheme="minorHAnsi"/>
+          <w:b w:val="false"/>
+          <w:bCs w:val="false"/>
+          <w:color w:val="000000"/>
+          <w:kern w:val="0"/>
+          <w:sz w:val="22"/>
+          <w:szCs w:val="22"/>
+          <w:lang w:val="en-US" w:eastAsia="en-US" w:bidi="ar-SA"/>
+        </w:rPr>
+        <w:t xml:space="preserve"> </w:t>
+      </w:r>
+      <w:r>
+        <w:rPr>
+          <w:rFonts w:eastAsia="Calibri" w:cs="" w:cstheme="minorBidi" w:eastAsiaTheme="minorHAnsi"/>
+          <w:b w:val="false"/>
+          <w:bCs w:val="false"/>
+          <w:color w:val="000000"/>
+          <w:kern w:val="0"/>
+          <w:sz w:val="22"/>
+          <w:szCs w:val="22"/>
+          <w:highlight w:val="red"/>
+          <w:lang w:val="en-US" w:eastAsia="en-US" w:bidi="ar-SA"/>
+        </w:rPr>
+        <w:t>MSmap08RO1_Loadings.txt,  MSmap08RO1_Coefficients.txt, …</w:t>
+      </w:r>
+      <w:r>
+        <w:rPr>
+          <w:rFonts w:eastAsia="Calibri" w:cs="" w:cstheme="minorBidi" w:eastAsiaTheme="minorHAnsi"/>
+          <w:b w:val="false"/>
+          <w:bCs w:val="false"/>
+          <w:color w:val="000000"/>
+          <w:kern w:val="0"/>
+          <w:sz w:val="22"/>
+          <w:szCs w:val="22"/>
+          <w:highlight w:val="red"/>
+          <w:lang w:val="en-US" w:eastAsia="en-US" w:bidi="ar-SA"/>
+        </w:rPr>
+        <w:t>data (see</w:t>
+      </w:r>
+      <w:r>
+        <w:rPr>
+          <w:rFonts w:eastAsia="Calibri" w:cs="" w:cstheme="minorBidi" w:eastAsiaTheme="minorHAnsi"/>
+          <w:b w:val="false"/>
+          <w:bCs w:val="false"/>
+          <w:color w:val="000000"/>
+          <w:kern w:val="0"/>
+          <w:sz w:val="22"/>
+          <w:szCs w:val="22"/>
+          <w:highlight w:val="red"/>
+          <w:lang w:val="en-US" w:eastAsia="en-US" w:bidi="ar-SA"/>
+        </w:rPr>
+        <w:t xml:space="preserve">  </w:t>
+      </w:r>
+      <w:r>
+        <w:rPr>
+          <w:rFonts w:eastAsia="Calibri" w:cs="" w:cstheme="minorBidi" w:eastAsiaTheme="minorHAnsi"/>
+          <w:b w:val="false"/>
+          <w:bCs w:val="false"/>
+          <w:color w:val="000000"/>
+          <w:kern w:val="0"/>
+          <w:sz w:val="22"/>
+          <w:szCs w:val="22"/>
+          <w:highlight w:val="red"/>
+          <w:lang w:val="en-US" w:eastAsia="en-US" w:bidi="ar-SA"/>
+        </w:rPr>
+        <w:t xml:space="preserve">MapList.odt) </w:t>
+      </w:r>
+      <w:r>
+        <w:rPr>
+          <w:rFonts w:eastAsia="Calibri" w:cs="" w:cstheme="minorBidi" w:eastAsiaTheme="minorHAnsi"/>
+          <w:b w:val="false"/>
+          <w:bCs w:val="false"/>
+          <w:color w:val="000000"/>
+          <w:kern w:val="0"/>
+          <w:sz w:val="22"/>
+          <w:szCs w:val="22"/>
+          <w:highlight w:val="red"/>
+          <w:lang w:val="en-US" w:eastAsia="en-US" w:bidi="ar-SA"/>
+        </w:rPr>
+        <w:t>for supplemental map MSmap08RO1</w:t>
       </w:r>
     </w:p>
     <w:p>
@@ -919,7 +1023,7 @@
     </w:r>
     <w:r>
       <w:rPr/>
-      <w:t>1</w:t>
+      <w:t>2</w:t>
     </w:r>
     <w:r>
       <w:rPr/>

</xml_diff>

<commit_message>
4 maps for cool-season P loadings
</commit_message>
<xml_diff>
--- a/FileListMap1.docx
+++ b/FileListMap1.docx
@@ -1,6 +1,6 @@
 
 <file path=word/document.xml><?xml version="1.0" encoding="utf-8"?>
-<w:document xmlns:o="urn:schemas-microsoft-com:office:office" xmlns:r="http://schemas.openxmlformats.org/officeDocument/2006/relationships" xmlns:v="urn:schemas-microsoft-com:vml" xmlns:w="http://schemas.openxmlformats.org/wordprocessingml/2006/main" xmlns:w10="urn:schemas-microsoft-com:office:word" xmlns:wp="http://schemas.openxmlformats.org/drawingml/2006/wordprocessingDrawing" xmlns:wps="http://schemas.microsoft.com/office/word/2010/wordprocessingShape" xmlns:wpg="http://schemas.microsoft.com/office/word/2010/wordprocessingGroup" xmlns:mc="http://schemas.openxmlformats.org/markup-compatibility/2006" xmlns:wp14="http://schemas.microsoft.com/office/word/2010/wordprocessingDrawing" xmlns:w14="http://schemas.microsoft.com/office/word/2010/wordml" mc:Ignorable="w14 wp14">
+<w:document xmlns:o="urn:schemas-microsoft-com:office:office" xmlns:r="http://schemas.openxmlformats.org/officeDocument/2006/relationships" xmlns:v="urn:schemas-microsoft-com:vml" xmlns:w="http://schemas.openxmlformats.org/wordprocessingml/2006/main" xmlns:w10="urn:schemas-microsoft-com:office:word" xmlns:wp="http://schemas.openxmlformats.org/drawingml/2006/wordprocessingDrawing" xmlns:wps="http://schemas.microsoft.com/office/word/2010/wordprocessingShape" xmlns:wpg="http://schemas.microsoft.com/office/word/2010/wordprocessingGroup" xmlns:mc="http://schemas.openxmlformats.org/markup-compatibility/2006" xmlns:wp14="http://schemas.microsoft.com/office/word/2010/wordprocessingDrawing" xmlns:w14="http://schemas.microsoft.com/office/word/2010/wordml" xmlns:w15="http://schemas.microsoft.com/office/word/2012/wordml" mc:Ignorable="w14 wp14 w15">
   <w:body>
     <w:p>
       <w:pPr>
@@ -747,19 +747,20 @@
         </w:numPr>
         <w:rPr>
           <w:rFonts w:cstheme="minorBidi" w:eastAsiaTheme="minorHAnsi"/>
-          <w:highlight w:val="yellow"/>
-        </w:rPr>
-      </w:pPr>
-      <w:r>
-        <w:rPr>
-          <w:rFonts w:eastAsia="Calibri" w:cs="" w:cstheme="minorBidi" w:eastAsiaTheme="minorHAnsi"/>
-          <w:b/>
-          <w:bCs/>
-          <w:color w:val="000000"/>
-          <w:kern w:val="0"/>
-          <w:sz w:val="22"/>
-          <w:szCs w:val="22"/>
-          <w:highlight w:val="yellow"/>
+          <w:highlight w:val="none"/>
+          <w:shd w:fill="auto" w:val="clear"/>
+        </w:rPr>
+      </w:pPr>
+      <w:r>
+        <w:rPr>
+          <w:rFonts w:eastAsia="Calibri" w:cs="" w:cstheme="minorBidi" w:eastAsiaTheme="minorHAnsi"/>
+          <w:b/>
+          <w:bCs/>
+          <w:color w:val="000000"/>
+          <w:kern w:val="0"/>
+          <w:sz w:val="22"/>
+          <w:szCs w:val="22"/>
+          <w:shd w:fill="auto" w:val="clear"/>
           <w:lang w:val="en-US" w:eastAsia="en-US" w:bidi="ar-SA"/>
         </w:rPr>
         <w:t>MSMap05_Data1.txt.</w:t>
@@ -773,7 +774,7 @@
           <w:kern w:val="0"/>
           <w:sz w:val="22"/>
           <w:szCs w:val="22"/>
-          <w:highlight w:val="yellow"/>
+          <w:shd w:fill="auto" w:val="clear"/>
           <w:lang w:val="en-US" w:eastAsia="en-US" w:bidi="ar-SA"/>
         </w:rPr>
         <w:t>.. for one of three supplemental material maps</w:t>
@@ -788,19 +789,20 @@
         </w:numPr>
         <w:rPr>
           <w:rFonts w:cstheme="minorBidi" w:eastAsiaTheme="minorHAnsi"/>
-          <w:highlight w:val="yellow"/>
-        </w:rPr>
-      </w:pPr>
-      <w:r>
-        <w:rPr>
-          <w:rFonts w:eastAsia="Calibri" w:cs="" w:cstheme="minorBidi" w:eastAsiaTheme="minorHAnsi"/>
-          <w:b/>
-          <w:bCs/>
-          <w:color w:val="000000"/>
-          <w:kern w:val="0"/>
-          <w:sz w:val="22"/>
-          <w:szCs w:val="22"/>
-          <w:highlight w:val="yellow"/>
+          <w:highlight w:val="none"/>
+          <w:shd w:fill="auto" w:val="clear"/>
+        </w:rPr>
+      </w:pPr>
+      <w:r>
+        <w:rPr>
+          <w:rFonts w:eastAsia="Calibri" w:cs="" w:cstheme="minorBidi" w:eastAsiaTheme="minorHAnsi"/>
+          <w:b/>
+          <w:bCs/>
+          <w:color w:val="000000"/>
+          <w:kern w:val="0"/>
+          <w:sz w:val="22"/>
+          <w:szCs w:val="22"/>
+          <w:shd w:fill="auto" w:val="clear"/>
           <w:lang w:val="en-US" w:eastAsia="en-US" w:bidi="ar-SA"/>
         </w:rPr>
         <w:t>MSMap06_Data1.txt.</w:t>
@@ -814,7 +816,7 @@
           <w:kern w:val="0"/>
           <w:sz w:val="22"/>
           <w:szCs w:val="22"/>
-          <w:highlight w:val="yellow"/>
+          <w:shd w:fill="auto" w:val="clear"/>
           <w:lang w:val="en-US" w:eastAsia="en-US" w:bidi="ar-SA"/>
         </w:rPr>
         <w:t>.. for one of three supplemental material maps</w:t>
@@ -829,19 +831,20 @@
         </w:numPr>
         <w:rPr>
           <w:rFonts w:cstheme="minorBidi" w:eastAsiaTheme="minorHAnsi"/>
-          <w:highlight w:val="yellow"/>
-        </w:rPr>
-      </w:pPr>
-      <w:r>
-        <w:rPr>
-          <w:rFonts w:eastAsia="Calibri" w:cs="" w:cstheme="minorBidi" w:eastAsiaTheme="minorHAnsi"/>
-          <w:b/>
-          <w:bCs/>
-          <w:color w:val="000000"/>
-          <w:kern w:val="0"/>
-          <w:sz w:val="22"/>
-          <w:szCs w:val="22"/>
-          <w:highlight w:val="yellow"/>
+          <w:highlight w:val="none"/>
+          <w:shd w:fill="auto" w:val="clear"/>
+        </w:rPr>
+      </w:pPr>
+      <w:r>
+        <w:rPr>
+          <w:rFonts w:eastAsia="Calibri" w:cs="" w:cstheme="minorBidi" w:eastAsiaTheme="minorHAnsi"/>
+          <w:b/>
+          <w:bCs/>
+          <w:color w:val="000000"/>
+          <w:kern w:val="0"/>
+          <w:sz w:val="22"/>
+          <w:szCs w:val="22"/>
+          <w:shd w:fill="auto" w:val="clear"/>
           <w:lang w:val="en-US" w:eastAsia="en-US" w:bidi="ar-SA"/>
         </w:rPr>
         <w:t>MSMap07_Data1.txt.</w:t>
@@ -855,7 +858,7 @@
           <w:kern w:val="0"/>
           <w:sz w:val="22"/>
           <w:szCs w:val="22"/>
-          <w:highlight w:val="yellow"/>
+          <w:shd w:fill="auto" w:val="clear"/>
           <w:lang w:val="en-US" w:eastAsia="en-US" w:bidi="ar-SA"/>
         </w:rPr>
         <w:t>.. for one of three supplemental material maps</w:t>
@@ -869,18 +872,21 @@
           <w:numId w:val="1"/>
         </w:numPr>
         <w:rPr>
-          <w:rFonts w:eastAsia="Calibri" w:cs="" w:cstheme="minorBidi" w:eastAsiaTheme="minorHAnsi"/>
-        </w:rPr>
-      </w:pPr>
-      <w:r>
-        <w:rPr>
-          <w:rFonts w:eastAsia="Calibri" w:cs="" w:cstheme="minorBidi" w:eastAsiaTheme="minorHAnsi"/>
-          <w:b w:val="false"/>
-          <w:bCs w:val="false"/>
-          <w:color w:val="000000"/>
-          <w:kern w:val="0"/>
-          <w:sz w:val="22"/>
-          <w:szCs w:val="22"/>
+          <w:rFonts w:cstheme="minorBidi" w:eastAsiaTheme="minorHAnsi"/>
+          <w:highlight w:val="none"/>
+          <w:shd w:fill="auto" w:val="clear"/>
+        </w:rPr>
+      </w:pPr>
+      <w:r>
+        <w:rPr>
+          <w:rFonts w:eastAsia="Calibri" w:cs="" w:cstheme="minorBidi" w:eastAsiaTheme="minorHAnsi"/>
+          <w:b w:val="false"/>
+          <w:bCs w:val="false"/>
+          <w:color w:val="000000"/>
+          <w:kern w:val="0"/>
+          <w:sz w:val="22"/>
+          <w:szCs w:val="22"/>
+          <w:shd w:fill="auto" w:val="clear"/>
           <w:lang w:val="en-US" w:eastAsia="en-US" w:bidi="ar-SA"/>
         </w:rPr>
         <w:t xml:space="preserve"> </w:t>
@@ -888,72 +894,156 @@
       <w:r>
         <w:rPr>
           <w:rFonts w:eastAsia="Calibri" w:cs="" w:cstheme="minorBidi" w:eastAsiaTheme="minorHAnsi"/>
-          <w:b w:val="false"/>
-          <w:bCs w:val="false"/>
-          <w:color w:val="000000"/>
-          <w:kern w:val="0"/>
-          <w:sz w:val="22"/>
-          <w:szCs w:val="22"/>
-          <w:highlight w:val="red"/>
-          <w:lang w:val="en-US" w:eastAsia="en-US" w:bidi="ar-SA"/>
-        </w:rPr>
-        <w:t>MSmap08RO1_Loadings.txt,  MSmap08RO1_Coefficients.txt, …</w:t>
-      </w:r>
-      <w:r>
-        <w:rPr>
-          <w:rFonts w:eastAsia="Calibri" w:cs="" w:cstheme="minorBidi" w:eastAsiaTheme="minorHAnsi"/>
-          <w:b w:val="false"/>
-          <w:bCs w:val="false"/>
-          <w:color w:val="000000"/>
-          <w:kern w:val="0"/>
-          <w:sz w:val="22"/>
-          <w:szCs w:val="22"/>
-          <w:highlight w:val="red"/>
-          <w:lang w:val="en-US" w:eastAsia="en-US" w:bidi="ar-SA"/>
-        </w:rPr>
-        <w:t>data (see</w:t>
-      </w:r>
-      <w:r>
-        <w:rPr>
-          <w:rFonts w:eastAsia="Calibri" w:cs="" w:cstheme="minorBidi" w:eastAsiaTheme="minorHAnsi"/>
-          <w:b w:val="false"/>
-          <w:bCs w:val="false"/>
-          <w:color w:val="000000"/>
-          <w:kern w:val="0"/>
-          <w:sz w:val="22"/>
-          <w:szCs w:val="22"/>
-          <w:highlight w:val="red"/>
-          <w:lang w:val="en-US" w:eastAsia="en-US" w:bidi="ar-SA"/>
-        </w:rPr>
-        <w:t xml:space="preserve">  </w:t>
-      </w:r>
-      <w:r>
-        <w:rPr>
-          <w:rFonts w:eastAsia="Calibri" w:cs="" w:cstheme="minorBidi" w:eastAsiaTheme="minorHAnsi"/>
-          <w:b w:val="false"/>
-          <w:bCs w:val="false"/>
-          <w:color w:val="000000"/>
-          <w:kern w:val="0"/>
-          <w:sz w:val="22"/>
-          <w:szCs w:val="22"/>
-          <w:highlight w:val="red"/>
-          <w:lang w:val="en-US" w:eastAsia="en-US" w:bidi="ar-SA"/>
-        </w:rPr>
-        <w:t xml:space="preserve">MapList.odt) </w:t>
-      </w:r>
-      <w:r>
-        <w:rPr>
-          <w:rFonts w:eastAsia="Calibri" w:cs="" w:cstheme="minorBidi" w:eastAsiaTheme="minorHAnsi"/>
-          <w:b w:val="false"/>
-          <w:bCs w:val="false"/>
-          <w:color w:val="000000"/>
-          <w:kern w:val="0"/>
-          <w:sz w:val="22"/>
-          <w:szCs w:val="22"/>
-          <w:highlight w:val="red"/>
-          <w:lang w:val="en-US" w:eastAsia="en-US" w:bidi="ar-SA"/>
-        </w:rPr>
-        <w:t>for supplemental map MSmap08RO1</w:t>
+          <w:b/>
+          <w:bCs/>
+          <w:color w:val="000000"/>
+          <w:kern w:val="0"/>
+          <w:sz w:val="22"/>
+          <w:szCs w:val="22"/>
+          <w:shd w:fill="auto" w:val="clear"/>
+          <w:lang w:val="en-US" w:eastAsia="en-US" w:bidi="ar-SA"/>
+        </w:rPr>
+        <w:t>MSmap08RO1_Loadings.txt,  MSmap08RO1_Coefficients.txt</w:t>
+      </w:r>
+      <w:r>
+        <w:rPr>
+          <w:rFonts w:eastAsia="Calibri" w:cs="" w:cstheme="minorBidi" w:eastAsiaTheme="minorHAnsi"/>
+          <w:b w:val="false"/>
+          <w:bCs w:val="false"/>
+          <w:color w:val="000000"/>
+          <w:kern w:val="0"/>
+          <w:sz w:val="22"/>
+          <w:szCs w:val="22"/>
+          <w:shd w:fill="auto" w:val="clear"/>
+          <w:lang w:val="en-US" w:eastAsia="en-US" w:bidi="ar-SA"/>
+        </w:rPr>
+        <w:t>, …data (see  MapList.odt) for supplemental map MSmap08RO1</w:t>
+      </w:r>
+    </w:p>
+    <w:p>
+      <w:pPr>
+        <w:pStyle w:val="Normal"/>
+        <w:numPr>
+          <w:ilvl w:val="0"/>
+          <w:numId w:val="1"/>
+        </w:numPr>
+        <w:rPr>
+          <w:rFonts w:cstheme="minorBidi" w:eastAsiaTheme="minorHAnsi"/>
+          <w:highlight w:val="none"/>
+          <w:shd w:fill="auto" w:val="clear"/>
+        </w:rPr>
+      </w:pPr>
+      <w:r>
+        <w:rPr>
+          <w:rFonts w:eastAsia="Calibri" w:cs="" w:cstheme="minorBidi" w:eastAsiaTheme="minorHAnsi"/>
+          <w:b w:val="false"/>
+          <w:bCs w:val="false"/>
+          <w:color w:val="000000"/>
+          <w:kern w:val="0"/>
+          <w:sz w:val="22"/>
+          <w:szCs w:val="22"/>
+          <w:shd w:fill="auto" w:val="clear"/>
+          <w:lang w:val="en-US" w:eastAsia="en-US" w:bidi="ar-SA"/>
+        </w:rPr>
+        <w:t xml:space="preserve"> </w:t>
+      </w:r>
+      <w:r>
+        <w:rPr>
+          <w:rFonts w:eastAsia="Calibri" w:cs="" w:cstheme="minorBidi" w:eastAsiaTheme="minorHAnsi"/>
+          <w:b/>
+          <w:bCs/>
+          <w:color w:val="000000"/>
+          <w:kern w:val="0"/>
+          <w:sz w:val="22"/>
+          <w:szCs w:val="22"/>
+          <w:shd w:fill="auto" w:val="clear"/>
+          <w:lang w:val="en-US" w:eastAsia="en-US" w:bidi="ar-SA"/>
+        </w:rPr>
+        <w:t>MSmap08</w:t>
+      </w:r>
+      <w:r>
+        <w:rPr>
+          <w:rFonts w:eastAsia="Calibri" w:cs="" w:cstheme="minorBidi" w:eastAsiaTheme="minorHAnsi"/>
+          <w:b/>
+          <w:bCs/>
+          <w:color w:val="000000"/>
+          <w:kern w:val="0"/>
+          <w:sz w:val="22"/>
+          <w:szCs w:val="22"/>
+          <w:shd w:fill="auto" w:val="clear"/>
+          <w:lang w:val="en-US" w:eastAsia="en-US" w:bidi="ar-SA"/>
+        </w:rPr>
+        <w:t>coolP</w:t>
+      </w:r>
+      <w:r>
+        <w:rPr>
+          <w:rFonts w:eastAsia="Calibri" w:cs="" w:cstheme="minorBidi" w:eastAsiaTheme="minorHAnsi"/>
+          <w:b/>
+          <w:bCs/>
+          <w:color w:val="000000"/>
+          <w:kern w:val="0"/>
+          <w:sz w:val="22"/>
+          <w:szCs w:val="22"/>
+          <w:shd w:fill="auto" w:val="clear"/>
+          <w:lang w:val="en-US" w:eastAsia="en-US" w:bidi="ar-SA"/>
+        </w:rPr>
+        <w:t>_Loadings.txt,  MSmap08coolP_Coefficients.txt</w:t>
+      </w:r>
+      <w:r>
+        <w:rPr>
+          <w:rFonts w:eastAsia="Calibri" w:cs="" w:cstheme="minorBidi" w:eastAsiaTheme="minorHAnsi"/>
+          <w:b w:val="false"/>
+          <w:bCs w:val="false"/>
+          <w:color w:val="000000"/>
+          <w:kern w:val="0"/>
+          <w:sz w:val="22"/>
+          <w:szCs w:val="22"/>
+          <w:shd w:fill="auto" w:val="clear"/>
+          <w:lang w:val="en-US" w:eastAsia="en-US" w:bidi="ar-SA"/>
+        </w:rPr>
+        <w:t xml:space="preserve">… </w:t>
+      </w:r>
+      <w:r>
+        <w:rPr>
+          <w:rFonts w:eastAsia="Calibri" w:cs="" w:cstheme="minorBidi" w:eastAsiaTheme="minorHAnsi"/>
+          <w:b w:val="false"/>
+          <w:bCs w:val="false"/>
+          <w:color w:val="000000"/>
+          <w:kern w:val="0"/>
+          <w:sz w:val="22"/>
+          <w:szCs w:val="22"/>
+          <w:shd w:fill="auto" w:val="clear"/>
+          <w:lang w:val="en-US" w:eastAsia="en-US" w:bidi="ar-SA"/>
+        </w:rPr>
+        <w:t xml:space="preserve">data for supplemental maps </w:t>
+      </w:r>
+      <w:r>
+        <w:rPr>
+          <w:rFonts w:eastAsia="Calibri" w:cs="" w:cstheme="minorBidi" w:eastAsiaTheme="minorHAnsi"/>
+          <w:b w:val="false"/>
+          <w:bCs w:val="false"/>
+          <w:color w:val="000000"/>
+          <w:kern w:val="0"/>
+          <w:sz w:val="22"/>
+          <w:szCs w:val="22"/>
+          <w:shd w:fill="auto" w:val="clear"/>
+          <w:lang w:val="en-US" w:eastAsia="en-US" w:bidi="ar-SA"/>
+        </w:rPr>
+        <w:t xml:space="preserve">MSmap08coolP1, MSmap08coolP4, MSmap08coolP5 </w:t>
+      </w:r>
+      <w:r>
+        <w:rPr>
+          <w:rFonts w:eastAsia="Calibri" w:cs="" w:cstheme="minorBidi" w:eastAsiaTheme="minorHAnsi"/>
+          <w:b w:val="false"/>
+          <w:bCs w:val="false"/>
+          <w:color w:val="000000"/>
+          <w:kern w:val="0"/>
+          <w:sz w:val="22"/>
+          <w:szCs w:val="22"/>
+          <w:shd w:fill="auto" w:val="clear"/>
+          <w:lang w:val="en-US" w:eastAsia="en-US" w:bidi="ar-SA"/>
+        </w:rPr>
+        <w:t>(see MapList.odt).</w:t>
       </w:r>
     </w:p>
     <w:p>
@@ -976,7 +1066,7 @@
       <w:headerReference w:type="default" r:id="rId2"/>
       <w:type w:val="nextPage"/>
       <w:pgSz w:w="12240" w:h="15840"/>
-      <w:pgMar w:left="1440" w:right="1440" w:header="1440" w:top="2229" w:footer="0" w:bottom="1440" w:gutter="0"/>
+      <w:pgMar w:left="1440" w:right="1440" w:gutter="0" w:header="1440" w:top="2229" w:footer="0" w:bottom="1440"/>
       <w:pgNumType w:fmt="decimal"/>
       <w:formProt w:val="false"/>
       <w:textDirection w:val="lrTb"/>
@@ -987,7 +1077,7 @@
 </file>
 
 <file path=word/header1.xml><?xml version="1.0" encoding="utf-8"?>
-<w:hdr xmlns:o="urn:schemas-microsoft-com:office:office" xmlns:r="http://schemas.openxmlformats.org/officeDocument/2006/relationships" xmlns:v="urn:schemas-microsoft-com:vml" xmlns:w="http://schemas.openxmlformats.org/wordprocessingml/2006/main" xmlns:w10="urn:schemas-microsoft-com:office:word" xmlns:wp="http://schemas.openxmlformats.org/drawingml/2006/wordprocessingDrawing" xmlns:wps="http://schemas.microsoft.com/office/word/2010/wordprocessingShape" xmlns:wpg="http://schemas.microsoft.com/office/word/2010/wordprocessingGroup" xmlns:mc="http://schemas.openxmlformats.org/markup-compatibility/2006" xmlns:wp14="http://schemas.microsoft.com/office/word/2010/wordprocessingDrawing" xmlns:w14="http://schemas.microsoft.com/office/word/2010/wordml" mc:Ignorable="w14 wp14">
+<w:hdr xmlns:o="urn:schemas-microsoft-com:office:office" xmlns:r="http://schemas.openxmlformats.org/officeDocument/2006/relationships" xmlns:v="urn:schemas-microsoft-com:vml" xmlns:w="http://schemas.openxmlformats.org/wordprocessingml/2006/main" xmlns:w10="urn:schemas-microsoft-com:office:word" xmlns:wp="http://schemas.openxmlformats.org/drawingml/2006/wordprocessingDrawing" xmlns:wps="http://schemas.microsoft.com/office/word/2010/wordprocessingShape" xmlns:wpg="http://schemas.microsoft.com/office/word/2010/wordprocessingGroup" xmlns:mc="http://schemas.openxmlformats.org/markup-compatibility/2006" xmlns:wp14="http://schemas.microsoft.com/office/word/2010/wordprocessingDrawing" xmlns:w14="http://schemas.microsoft.com/office/word/2010/wordml" xmlns:w15="http://schemas.microsoft.com/office/word/2012/wordml" mc:Ignorable="w14 wp14 w15">
   <w:p>
     <w:pPr>
       <w:pStyle w:val="Header"/>
@@ -1015,7 +1105,7 @@
     </w:r>
     <w:r>
       <w:rPr/>
-      <w:instrText> PAGE </w:instrText>
+      <w:instrText xml:space="preserve"> PAGE </w:instrText>
     </w:r>
     <w:r>
       <w:rPr/>
@@ -1023,7 +1113,7 @@
     </w:r>
     <w:r>
       <w:rPr/>
-      <w:t>2</w:t>
+      <w:t>1</w:t>
     </w:r>
     <w:r>
       <w:rPr/>
@@ -1034,7 +1124,7 @@
 </file>
 
 <file path=word/numbering.xml><?xml version="1.0" encoding="utf-8"?>
-<w:numbering xmlns:w="http://schemas.openxmlformats.org/wordprocessingml/2006/main" xmlns:o="urn:schemas-microsoft-com:office:office" xmlns:r="http://schemas.openxmlformats.org/officeDocument/2006/relationships" xmlns:v="urn:schemas-microsoft-com:vml">
+<w:numbering xmlns:w="http://schemas.openxmlformats.org/wordprocessingml/2006/main" xmlns:o="urn:schemas-microsoft-com:office:office" xmlns:r="http://schemas.openxmlformats.org/officeDocument/2006/relationships" xmlns:v="urn:schemas-microsoft-com:vml" xmlns:mc="http://schemas.openxmlformats.org/markup-compatibility/2006" xmlns:w14="http://schemas.microsoft.com/office/word/2010/wordml" mc:Ignorable="w14">
   <w:abstractNum w:abstractNumId="1">
     <w:lvl w:ilvl="0">
       <w:start w:val="1"/>
@@ -1047,6 +1137,7 @@
         </w:tabs>
         <w:ind w:left="720" w:hanging="360"/>
       </w:pPr>
+      <w:rPr/>
     </w:lvl>
     <w:lvl w:ilvl="1">
       <w:start w:val="1"/>
@@ -1059,6 +1150,7 @@
         </w:tabs>
         <w:ind w:left="1080" w:hanging="360"/>
       </w:pPr>
+      <w:rPr/>
     </w:lvl>
     <w:lvl w:ilvl="2">
       <w:start w:val="1"/>
@@ -1071,6 +1163,7 @@
         </w:tabs>
         <w:ind w:left="1440" w:hanging="360"/>
       </w:pPr>
+      <w:rPr/>
     </w:lvl>
     <w:lvl w:ilvl="3">
       <w:start w:val="1"/>
@@ -1083,6 +1176,7 @@
         </w:tabs>
         <w:ind w:left="1800" w:hanging="360"/>
       </w:pPr>
+      <w:rPr/>
     </w:lvl>
     <w:lvl w:ilvl="4">
       <w:start w:val="1"/>
@@ -1095,6 +1189,7 @@
         </w:tabs>
         <w:ind w:left="2160" w:hanging="360"/>
       </w:pPr>
+      <w:rPr/>
     </w:lvl>
     <w:lvl w:ilvl="5">
       <w:start w:val="1"/>
@@ -1107,6 +1202,7 @@
         </w:tabs>
         <w:ind w:left="2520" w:hanging="360"/>
       </w:pPr>
+      <w:rPr/>
     </w:lvl>
     <w:lvl w:ilvl="6">
       <w:start w:val="1"/>
@@ -1119,6 +1215,7 @@
         </w:tabs>
         <w:ind w:left="2880" w:hanging="360"/>
       </w:pPr>
+      <w:rPr/>
     </w:lvl>
     <w:lvl w:ilvl="7">
       <w:start w:val="1"/>
@@ -1131,6 +1228,7 @@
         </w:tabs>
         <w:ind w:left="3240" w:hanging="360"/>
       </w:pPr>
+      <w:rPr/>
     </w:lvl>
     <w:lvl w:ilvl="8">
       <w:start w:val="1"/>
@@ -1143,6 +1241,7 @@
         </w:tabs>
         <w:ind w:left="3600" w:hanging="360"/>
       </w:pPr>
+      <w:rPr/>
     </w:lvl>
   </w:abstractNum>
   <w:abstractNum w:abstractNumId="2">
@@ -1458,7 +1557,6 @@
   <w:style w:type="character" w:styleId="CommentTextChar" w:customStyle="1">
     <w:name w:val="Comment Text Char"/>
     <w:basedOn w:val="DefaultParagraphFont"/>
-    <w:link w:val="CommentText"/>
     <w:uiPriority w:val="99"/>
     <w:semiHidden/>
     <w:qFormat/>
@@ -1648,7 +1746,6 @@
     <w:semiHidden/>
     <w:unhideWhenUsed/>
     <w:tblPr>
-      <w:tblInd w:w="0" w:type="dxa"/>
       <w:tblCellMar>
         <w:top w:w="0" w:type="dxa"/>
         <w:left w:w="108" w:type="dxa"/>

</xml_diff>

<commit_message>
Added data files and update MapList.odt for the loadings maps for warmP, coolT and warmT.
</commit_message>
<xml_diff>
--- a/FileListMap1.docx
+++ b/FileListMap1.docx
@@ -746,7 +746,7 @@
           <w:numId w:val="1"/>
         </w:numPr>
         <w:rPr>
-          <w:rFonts w:cstheme="minorBidi" w:eastAsiaTheme="minorHAnsi"/>
+          <w:rFonts w:eastAsia="Calibri" w:cs="" w:cstheme="minorBidi" w:eastAsiaTheme="minorHAnsi"/>
           <w:highlight w:val="none"/>
           <w:shd w:fill="auto" w:val="clear"/>
         </w:rPr>
@@ -788,7 +788,7 @@
           <w:numId w:val="1"/>
         </w:numPr>
         <w:rPr>
-          <w:rFonts w:cstheme="minorBidi" w:eastAsiaTheme="minorHAnsi"/>
+          <w:rFonts w:eastAsia="Calibri" w:cs="" w:cstheme="minorBidi" w:eastAsiaTheme="minorHAnsi"/>
           <w:highlight w:val="none"/>
           <w:shd w:fill="auto" w:val="clear"/>
         </w:rPr>
@@ -830,7 +830,7 @@
           <w:numId w:val="1"/>
         </w:numPr>
         <w:rPr>
-          <w:rFonts w:cstheme="minorBidi" w:eastAsiaTheme="minorHAnsi"/>
+          <w:rFonts w:eastAsia="Calibri" w:cs="" w:cstheme="minorBidi" w:eastAsiaTheme="minorHAnsi"/>
           <w:highlight w:val="none"/>
           <w:shd w:fill="auto" w:val="clear"/>
         </w:rPr>
@@ -872,7 +872,7 @@
           <w:numId w:val="1"/>
         </w:numPr>
         <w:rPr>
-          <w:rFonts w:cstheme="minorBidi" w:eastAsiaTheme="minorHAnsi"/>
+          <w:rFonts w:eastAsia="Calibri" w:cs="" w:cstheme="minorBidi" w:eastAsiaTheme="minorHAnsi"/>
           <w:highlight w:val="none"/>
           <w:shd w:fill="auto" w:val="clear"/>
         </w:rPr>
@@ -928,7 +928,7 @@
           <w:numId w:val="1"/>
         </w:numPr>
         <w:rPr>
-          <w:rFonts w:cstheme="minorBidi" w:eastAsiaTheme="minorHAnsi"/>
+          <w:rFonts w:eastAsia="Calibri" w:cs="" w:cstheme="minorBidi" w:eastAsiaTheme="minorHAnsi"/>
           <w:highlight w:val="none"/>
           <w:shd w:fill="auto" w:val="clear"/>
         </w:rPr>
@@ -959,91 +959,175 @@
           <w:shd w:fill="auto" w:val="clear"/>
           <w:lang w:val="en-US" w:eastAsia="en-US" w:bidi="ar-SA"/>
         </w:rPr>
-        <w:t>MSmap08</w:t>
-      </w:r>
-      <w:r>
-        <w:rPr>
-          <w:rFonts w:eastAsia="Calibri" w:cs="" w:cstheme="minorBidi" w:eastAsiaTheme="minorHAnsi"/>
-          <w:b/>
-          <w:bCs/>
-          <w:color w:val="000000"/>
-          <w:kern w:val="0"/>
-          <w:sz w:val="22"/>
-          <w:szCs w:val="22"/>
-          <w:shd w:fill="auto" w:val="clear"/>
-          <w:lang w:val="en-US" w:eastAsia="en-US" w:bidi="ar-SA"/>
-        </w:rPr>
-        <w:t>coolP</w:t>
-      </w:r>
-      <w:r>
-        <w:rPr>
-          <w:rFonts w:eastAsia="Calibri" w:cs="" w:cstheme="minorBidi" w:eastAsiaTheme="minorHAnsi"/>
-          <w:b/>
-          <w:bCs/>
-          <w:color w:val="000000"/>
-          <w:kern w:val="0"/>
-          <w:sz w:val="22"/>
-          <w:szCs w:val="22"/>
-          <w:shd w:fill="auto" w:val="clear"/>
-          <w:lang w:val="en-US" w:eastAsia="en-US" w:bidi="ar-SA"/>
-        </w:rPr>
-        <w:t>_Loadings.txt,  MSmap08coolP_Coefficients.txt</w:t>
-      </w:r>
-      <w:r>
-        <w:rPr>
-          <w:rFonts w:eastAsia="Calibri" w:cs="" w:cstheme="minorBidi" w:eastAsiaTheme="minorHAnsi"/>
-          <w:b w:val="false"/>
-          <w:bCs w:val="false"/>
-          <w:color w:val="000000"/>
-          <w:kern w:val="0"/>
-          <w:sz w:val="22"/>
-          <w:szCs w:val="22"/>
-          <w:shd w:fill="auto" w:val="clear"/>
-          <w:lang w:val="en-US" w:eastAsia="en-US" w:bidi="ar-SA"/>
-        </w:rPr>
-        <w:t xml:space="preserve">… </w:t>
-      </w:r>
-      <w:r>
-        <w:rPr>
-          <w:rFonts w:eastAsia="Calibri" w:cs="" w:cstheme="minorBidi" w:eastAsiaTheme="minorHAnsi"/>
-          <w:b w:val="false"/>
-          <w:bCs w:val="false"/>
-          <w:color w:val="000000"/>
-          <w:kern w:val="0"/>
-          <w:sz w:val="22"/>
-          <w:szCs w:val="22"/>
-          <w:shd w:fill="auto" w:val="clear"/>
-          <w:lang w:val="en-US" w:eastAsia="en-US" w:bidi="ar-SA"/>
-        </w:rPr>
-        <w:t xml:space="preserve">data for supplemental maps </w:t>
-      </w:r>
-      <w:r>
-        <w:rPr>
-          <w:rFonts w:eastAsia="Calibri" w:cs="" w:cstheme="minorBidi" w:eastAsiaTheme="minorHAnsi"/>
-          <w:b w:val="false"/>
-          <w:bCs w:val="false"/>
-          <w:color w:val="000000"/>
-          <w:kern w:val="0"/>
-          <w:sz w:val="22"/>
-          <w:szCs w:val="22"/>
-          <w:shd w:fill="auto" w:val="clear"/>
-          <w:lang w:val="en-US" w:eastAsia="en-US" w:bidi="ar-SA"/>
-        </w:rPr>
-        <w:t xml:space="preserve">MSmap08coolP1, MSmap08coolP4, MSmap08coolP5 </w:t>
-      </w:r>
-      <w:r>
-        <w:rPr>
-          <w:rFonts w:eastAsia="Calibri" w:cs="" w:cstheme="minorBidi" w:eastAsiaTheme="minorHAnsi"/>
-          <w:b w:val="false"/>
-          <w:bCs w:val="false"/>
-          <w:color w:val="000000"/>
-          <w:kern w:val="0"/>
-          <w:sz w:val="22"/>
-          <w:szCs w:val="22"/>
-          <w:shd w:fill="auto" w:val="clear"/>
-          <w:lang w:val="en-US" w:eastAsia="en-US" w:bidi="ar-SA"/>
-        </w:rPr>
-        <w:t>(see MapList.odt).</w:t>
+        <w:t>MSmap08coolP_Loadings.txt,  MSmap08coolP_Coefficients.txt</w:t>
+      </w:r>
+      <w:r>
+        <w:rPr>
+          <w:rFonts w:eastAsia="Calibri" w:cs="" w:cstheme="minorBidi" w:eastAsiaTheme="minorHAnsi"/>
+          <w:b w:val="false"/>
+          <w:bCs w:val="false"/>
+          <w:color w:val="000000"/>
+          <w:kern w:val="0"/>
+          <w:sz w:val="22"/>
+          <w:szCs w:val="22"/>
+          <w:shd w:fill="auto" w:val="clear"/>
+          <w:lang w:val="en-US" w:eastAsia="en-US" w:bidi="ar-SA"/>
+        </w:rPr>
+        <w:t>… data for supplemental maps MSmap08coolP1, MSmap08coolP4, MSmap08coolP5 (see MapList.odt).</w:t>
+      </w:r>
+    </w:p>
+    <w:p>
+      <w:pPr>
+        <w:pStyle w:val="Normal"/>
+        <w:numPr>
+          <w:ilvl w:val="0"/>
+          <w:numId w:val="1"/>
+        </w:numPr>
+        <w:rPr>
+          <w:rFonts w:eastAsia="Calibri" w:cs="" w:cstheme="minorBidi" w:eastAsiaTheme="minorHAnsi"/>
+          <w:highlight w:val="none"/>
+          <w:shd w:fill="auto" w:val="clear"/>
+        </w:rPr>
+      </w:pPr>
+      <w:r>
+        <w:rPr>
+          <w:rFonts w:eastAsia="Calibri" w:cs="" w:cstheme="minorBidi" w:eastAsiaTheme="minorHAnsi"/>
+          <w:b/>
+          <w:bCs/>
+          <w:color w:val="000000"/>
+          <w:kern w:val="0"/>
+          <w:sz w:val="22"/>
+          <w:szCs w:val="22"/>
+          <w:shd w:fill="auto" w:val="clear"/>
+          <w:lang w:val="en-US" w:eastAsia="en-US" w:bidi="ar-SA"/>
+        </w:rPr>
+        <w:t>MSmap08warmP_Loadings.txt,  MSmap08warmP_Coefficients.txt</w:t>
+      </w:r>
+      <w:r>
+        <w:rPr>
+          <w:rFonts w:eastAsia="Calibri" w:cs="" w:cstheme="minorBidi" w:eastAsiaTheme="minorHAnsi"/>
+          <w:b w:val="false"/>
+          <w:bCs w:val="false"/>
+          <w:color w:val="000000"/>
+          <w:kern w:val="0"/>
+          <w:sz w:val="22"/>
+          <w:szCs w:val="22"/>
+          <w:shd w:fill="auto" w:val="clear"/>
+          <w:lang w:val="en-US" w:eastAsia="en-US" w:bidi="ar-SA"/>
+        </w:rPr>
+        <w:t>… data for supplemental map MSmap08warmP1 (see MapList.odt).</w:t>
+      </w:r>
+    </w:p>
+    <w:p>
+      <w:pPr>
+        <w:pStyle w:val="Normal"/>
+        <w:numPr>
+          <w:ilvl w:val="0"/>
+          <w:numId w:val="1"/>
+        </w:numPr>
+        <w:rPr>
+          <w:rFonts w:eastAsia="Calibri" w:cs="" w:cstheme="minorBidi" w:eastAsiaTheme="minorHAnsi"/>
+          <w:highlight w:val="none"/>
+          <w:shd w:fill="auto" w:val="clear"/>
+        </w:rPr>
+      </w:pPr>
+      <w:r>
+        <w:rPr>
+          <w:rFonts w:eastAsia="Calibri" w:cs="" w:cstheme="minorBidi" w:eastAsiaTheme="minorHAnsi"/>
+          <w:b w:val="false"/>
+          <w:bCs w:val="false"/>
+          <w:color w:val="000000"/>
+          <w:kern w:val="0"/>
+          <w:sz w:val="22"/>
+          <w:szCs w:val="22"/>
+          <w:shd w:fill="auto" w:val="clear"/>
+          <w:lang w:val="en-US" w:eastAsia="en-US" w:bidi="ar-SA"/>
+        </w:rPr>
+        <w:t xml:space="preserve"> </w:t>
+      </w:r>
+      <w:r>
+        <w:rPr>
+          <w:rFonts w:eastAsia="Calibri" w:cs="" w:cstheme="minorBidi" w:eastAsiaTheme="minorHAnsi"/>
+          <w:b/>
+          <w:bCs/>
+          <w:color w:val="000000"/>
+          <w:kern w:val="0"/>
+          <w:sz w:val="22"/>
+          <w:szCs w:val="22"/>
+          <w:shd w:fill="auto" w:val="clear"/>
+          <w:lang w:val="en-US" w:eastAsia="en-US" w:bidi="ar-SA"/>
+        </w:rPr>
+        <w:t>MSmap08coolT_Loadings.txt,  MSmap08coolT_Coefficients.txt</w:t>
+      </w:r>
+      <w:r>
+        <w:rPr>
+          <w:rFonts w:eastAsia="Calibri" w:cs="" w:cstheme="minorBidi" w:eastAsiaTheme="minorHAnsi"/>
+          <w:b w:val="false"/>
+          <w:bCs w:val="false"/>
+          <w:color w:val="000000"/>
+          <w:kern w:val="0"/>
+          <w:sz w:val="22"/>
+          <w:szCs w:val="22"/>
+          <w:shd w:fill="auto" w:val="clear"/>
+          <w:lang w:val="en-US" w:eastAsia="en-US" w:bidi="ar-SA"/>
+        </w:rPr>
+        <w:t>… data for supplemental maps MSmap08coolT1 and MSmap08coolT2 (see MapList.odt).</w:t>
+      </w:r>
+    </w:p>
+    <w:p>
+      <w:pPr>
+        <w:pStyle w:val="Normal"/>
+        <w:numPr>
+          <w:ilvl w:val="0"/>
+          <w:numId w:val="1"/>
+        </w:numPr>
+        <w:rPr>
+          <w:rFonts w:eastAsia="Calibri" w:cs="" w:cstheme="minorBidi" w:eastAsiaTheme="minorHAnsi"/>
+          <w:highlight w:val="none"/>
+          <w:shd w:fill="auto" w:val="clear"/>
+        </w:rPr>
+      </w:pPr>
+      <w:r>
+        <w:rPr>
+          <w:rFonts w:eastAsia="Calibri" w:cs="" w:cstheme="minorBidi" w:eastAsiaTheme="minorHAnsi"/>
+          <w:b w:val="false"/>
+          <w:bCs w:val="false"/>
+          <w:color w:val="000000"/>
+          <w:kern w:val="0"/>
+          <w:sz w:val="22"/>
+          <w:szCs w:val="22"/>
+          <w:shd w:fill="auto" w:val="clear"/>
+          <w:lang w:val="en-US" w:eastAsia="en-US" w:bidi="ar-SA"/>
+        </w:rPr>
+        <w:t xml:space="preserve"> </w:t>
+      </w:r>
+      <w:r>
+        <w:rPr>
+          <w:rFonts w:eastAsia="Calibri" w:cs="" w:cstheme="minorBidi" w:eastAsiaTheme="minorHAnsi"/>
+          <w:b/>
+          <w:bCs/>
+          <w:color w:val="000000"/>
+          <w:kern w:val="0"/>
+          <w:sz w:val="22"/>
+          <w:szCs w:val="22"/>
+          <w:shd w:fill="auto" w:val="clear"/>
+          <w:lang w:val="en-US" w:eastAsia="en-US" w:bidi="ar-SA"/>
+        </w:rPr>
+        <w:t>MSmap08warmT_Loadings.txt,  MSmap08warmT_Coefficients.txt</w:t>
+      </w:r>
+      <w:r>
+        <w:rPr>
+          <w:rFonts w:eastAsia="Calibri" w:cs="" w:cstheme="minorBidi" w:eastAsiaTheme="minorHAnsi"/>
+          <w:b w:val="false"/>
+          <w:bCs w:val="false"/>
+          <w:color w:val="000000"/>
+          <w:kern w:val="0"/>
+          <w:sz w:val="22"/>
+          <w:szCs w:val="22"/>
+          <w:shd w:fill="auto" w:val="clear"/>
+          <w:lang w:val="en-US" w:eastAsia="en-US" w:bidi="ar-SA"/>
+        </w:rPr>
+        <w:t>… data for supplemental maps MSmap08warmT1 and MSmap08warmT3 (see MapList.odt).</w:t>
       </w:r>
     </w:p>
     <w:p>
@@ -1113,7 +1197,7 @@
     </w:r>
     <w:r>
       <w:rPr/>
-      <w:t>1</w:t>
+      <w:t>2</w:t>
     </w:r>
     <w:r>
       <w:rPr/>

</xml_diff>